<commit_message>
Updated Code and Graphics
Visual and mechanical working upgrades.  Needs visual menu options.
Needs working code in Upgrades Menu, currently using debug.
</commit_message>
<xml_diff>
--- a/Credits.docx
+++ b/Credits.docx
@@ -6,7 +6,6 @@
       <w:pPr>
         <w:spacing w:after="0"/>
       </w:pPr>
-      <w:bookmarkStart w:id="0" w:name="_GoBack"/>
       <w:r>
         <w:t>Game Music</w:t>
       </w:r>
@@ -207,11 +206,100 @@
         </w:r>
       </w:hyperlink>
     </w:p>
-    <w:bookmarkEnd w:id="0"/>
-    <w:p>
-      <w:pPr>
-        <w:spacing w:after="0"/>
-      </w:pPr>
+    <w:p>
+      <w:pPr>
+        <w:spacing w:after="0"/>
+      </w:pPr>
+    </w:p>
+    <w:p>
+      <w:pPr>
+        <w:spacing w:after="0"/>
+      </w:pPr>
+      <w:r>
+        <w:t>Game Font</w:t>
+      </w:r>
+    </w:p>
+    <w:p>
+      <w:pPr>
+        <w:spacing w:after="0"/>
+      </w:pPr>
+      <w:r>
+        <w:t>2015 Cruiser Bold Italic</w:t>
+      </w:r>
+    </w:p>
+    <w:p>
+      <w:pPr>
+        <w:spacing w:after="0"/>
+        <w:rPr>
+          <w:rFonts w:cstheme="minorHAnsi"/>
+        </w:rPr>
+      </w:pPr>
+      <w:r>
+        <w:rPr>
+          <w:rFonts w:cstheme="minorHAnsi"/>
+        </w:rPr>
+        <w:t>By:</w:t>
+      </w:r>
+      <w:r>
+        <w:rPr>
+          <w:rFonts w:cstheme="minorHAnsi"/>
+        </w:rPr>
+        <w:t xml:space="preserve"> Pixel Sagas</w:t>
+      </w:r>
+      <w:r>
+        <w:rPr>
+          <w:rFonts w:cstheme="minorHAnsi"/>
+        </w:rPr>
+        <w:tab/>
+      </w:r>
+      <w:r>
+        <w:rPr>
+          <w:rFonts w:cstheme="minorHAnsi"/>
+        </w:rPr>
+        <w:tab/>
+      </w:r>
+      <w:r>
+        <w:rPr>
+          <w:rFonts w:cstheme="minorHAnsi"/>
+          <w:color w:val="000000"/>
+        </w:rPr>
+        <w:t>April 30</w:t>
+      </w:r>
+      <w:r>
+        <w:rPr>
+          <w:rFonts w:cstheme="minorHAnsi"/>
+          <w:color w:val="000000"/>
+          <w:vertAlign w:val="superscript"/>
+        </w:rPr>
+        <w:t>th</w:t>
+      </w:r>
+      <w:r>
+        <w:rPr>
+          <w:rFonts w:cstheme="minorHAnsi"/>
+          <w:color w:val="000000"/>
+        </w:rPr>
+        <w:t>, 2013</w:t>
+      </w:r>
+    </w:p>
+    <w:p>
+      <w:pPr>
+        <w:spacing w:after="0"/>
+      </w:pPr>
+      <w:hyperlink r:id="rId7" w:history="1">
+        <w:r>
+          <w:rPr>
+            <w:rStyle w:val="Hyperlink"/>
+          </w:rPr>
+          <w:t>https://www.dafont.com/2015-cruiser.font</w:t>
+        </w:r>
+      </w:hyperlink>
+    </w:p>
+    <w:p>
+      <w:pPr>
+        <w:spacing w:after="0"/>
+      </w:pPr>
+      <w:bookmarkStart w:id="0" w:name="_GoBack"/>
+      <w:bookmarkEnd w:id="0"/>
     </w:p>
     <w:sectPr>
       <w:pgSz w:w="11906" w:h="16838"/>

</xml_diff>